<commit_message>
changed the images and logo to accomodate the instructed size.
</commit_message>
<xml_diff>
--- a/weather6/atmospheria-site-plan.docx
+++ b/weather6/atmospheria-site-plan.docx
@@ -16,8 +16,8 @@
           <w:lang w:eastAsia="zh-CN"/>
         </w:rPr>
         <w:drawing>
-          <wp:inline distT="0" distB="0" distL="0" distR="0" wp14:anchorId="473C68AA" wp14:editId="2F446E55">
-            <wp:extent cx="5297199" cy="1628274"/>
+          <wp:inline distT="0" distB="0" distL="0" distR="0" wp14:anchorId="473C68AA" wp14:editId="58282EB9">
+            <wp:extent cx="2685566" cy="825500"/>
             <wp:effectExtent l="0" t="0" r="0" b="0"/>
             <wp:docPr id="18" name="Picture 18"/>
             <wp:cNvGraphicFramePr>
@@ -31,7 +31,7 @@
                     <pic:cNvPicPr/>
                   </pic:nvPicPr>
                   <pic:blipFill rotWithShape="1">
-                    <a:blip r:embed="rId6">
+                    <a:blip r:embed="rId6" cstate="print">
                       <a:extLst>
                         <a:ext uri="{28A0092B-C50C-407E-A947-70E740481C1C}">
                           <a14:useLocalDpi xmlns:a14="http://schemas.microsoft.com/office/drawing/2010/main" val="0"/>
@@ -44,7 +44,7 @@
                   <pic:spPr bwMode="auto">
                     <a:xfrm>
                       <a:off x="0" y="0"/>
-                      <a:ext cx="5375606" cy="1652375"/>
+                      <a:ext cx="2731266" cy="839547"/>
                     </a:xfrm>
                     <a:prstGeom prst="rect">
                       <a:avLst/>
@@ -64,6 +64,54 @@
           </wp:inline>
         </w:drawing>
       </w:r>
+      <w:r>
+        <w:rPr>
+          <w:noProof/>
+        </w:rPr>
+        <w:drawing>
+          <wp:inline distT="0" distB="0" distL="0" distR="0" wp14:anchorId="349B4606" wp14:editId="44B7A419">
+            <wp:extent cx="1727200" cy="1727200"/>
+            <wp:effectExtent l="0" t="0" r="0" b="0"/>
+            <wp:docPr id="2" name="Picture 2"/>
+            <wp:cNvGraphicFramePr>
+              <a:graphicFrameLocks xmlns:a="http://schemas.openxmlformats.org/drawingml/2006/main" noChangeAspect="1"/>
+            </wp:cNvGraphicFramePr>
+            <a:graphic xmlns:a="http://schemas.openxmlformats.org/drawingml/2006/main">
+              <a:graphicData uri="http://schemas.openxmlformats.org/drawingml/2006/picture">
+                <pic:pic xmlns:pic="http://schemas.openxmlformats.org/drawingml/2006/picture">
+                  <pic:nvPicPr>
+                    <pic:cNvPr id="2" name="logo_original.png"/>
+                    <pic:cNvPicPr/>
+                  </pic:nvPicPr>
+                  <pic:blipFill>
+                    <a:blip r:embed="rId7" cstate="print">
+                      <a:extLst>
+                        <a:ext uri="{28A0092B-C50C-407E-A947-70E740481C1C}">
+                          <a14:useLocalDpi xmlns:a14="http://schemas.microsoft.com/office/drawing/2010/main" val="0"/>
+                        </a:ext>
+                      </a:extLst>
+                    </a:blip>
+                    <a:stretch>
+                      <a:fillRect/>
+                    </a:stretch>
+                  </pic:blipFill>
+                  <pic:spPr>
+                    <a:xfrm>
+                      <a:off x="0" y="0"/>
+                      <a:ext cx="1727200" cy="1727200"/>
+                    </a:xfrm>
+                    <a:prstGeom prst="rect">
+                      <a:avLst/>
+                    </a:prstGeom>
+                  </pic:spPr>
+                </pic:pic>
+              </a:graphicData>
+            </a:graphic>
+          </wp:inline>
+        </w:drawing>
+      </w:r>
+      <w:bookmarkStart w:id="0" w:name="_GoBack"/>
+      <w:bookmarkEnd w:id="0"/>
     </w:p>
     <w:p/>
     <w:p>
@@ -1028,7 +1076,7 @@
                     <pic:cNvPicPr/>
                   </pic:nvPicPr>
                   <pic:blipFill>
-                    <a:blip r:embed="rId7">
+                    <a:blip r:embed="rId8">
                       <a:extLst>
                         <a:ext uri="{28A0092B-C50C-407E-A947-70E740481C1C}">
                           <a14:useLocalDpi xmlns:a14="http://schemas.microsoft.com/office/drawing/2010/main" val="0"/>
@@ -1119,7 +1167,7 @@
                     </pic:cNvPicPr>
                   </pic:nvPicPr>
                   <pic:blipFill>
-                    <a:blip r:embed="rId8">
+                    <a:blip r:embed="rId9">
                       <a:extLst>
                         <a:ext uri="{28A0092B-C50C-407E-A947-70E740481C1C}">
                           <a14:useLocalDpi xmlns:a14="http://schemas.microsoft.com/office/drawing/2010/main" val="0"/>
@@ -1797,8 +1845,6 @@
             <w:r>
               <w:t>rem</w:t>
             </w:r>
-            <w:bookmarkStart w:id="0" w:name="_GoBack"/>
-            <w:bookmarkEnd w:id="0"/>
           </w:p>
         </w:tc>
         <w:tc>
@@ -2648,6 +2694,32 @@
       <w:rFonts w:asciiTheme="minorHAnsi" w:eastAsiaTheme="minorHAnsi" w:hAnsiTheme="minorHAnsi" w:cstheme="minorBidi"/>
     </w:rPr>
   </w:style>
+  <w:style w:type="paragraph" w:styleId="BalloonText">
+    <w:name w:val="Balloon Text"/>
+    <w:basedOn w:val="Normal"/>
+    <w:link w:val="BalloonTextChar"/>
+    <w:uiPriority w:val="99"/>
+    <w:semiHidden/>
+    <w:unhideWhenUsed/>
+    <w:rsid w:val="002D6578"/>
+    <w:rPr>
+      <w:sz w:val="18"/>
+      <w:szCs w:val="18"/>
+    </w:rPr>
+  </w:style>
+  <w:style w:type="character" w:customStyle="1" w:styleId="BalloonTextChar">
+    <w:name w:val="Balloon Text Char"/>
+    <w:basedOn w:val="DefaultParagraphFont"/>
+    <w:link w:val="BalloonText"/>
+    <w:uiPriority w:val="99"/>
+    <w:semiHidden/>
+    <w:rsid w:val="002D6578"/>
+    <w:rPr>
+      <w:rFonts w:ascii="Times New Roman" w:eastAsia="Times New Roman" w:hAnsi="Times New Roman" w:cs="Times New Roman"/>
+      <w:sz w:val="18"/>
+      <w:szCs w:val="18"/>
+    </w:rPr>
+  </w:style>
 </w:styles>
 </file>
 
@@ -2951,7 +3023,7 @@
 </file>
 
 <file path=customXml/itemProps1.xml><?xml version="1.0" encoding="utf-8"?>
-<ds:datastoreItem xmlns:ds="http://schemas.openxmlformats.org/officeDocument/2006/customXml" ds:itemID="{8A7892CE-09A2-C24C-9B71-28C7A645BDB6}">
+<ds:datastoreItem xmlns:ds="http://schemas.openxmlformats.org/officeDocument/2006/customXml" ds:itemID="{15AF9F0A-FD66-334F-A9CD-C6721C2D9878}">
   <ds:schemaRefs>
     <ds:schemaRef ds:uri="http://schemas.openxmlformats.org/officeDocument/2006/bibliography"/>
   </ds:schemaRefs>

</xml_diff>